<commit_message>
Modified format of lab 2 report
</commit_message>
<xml_diff>
--- a/Lab-2-Process-Control/INCOMPLETE-Lab-2-Process-Control-Report.docx
+++ b/Lab-2-Process-Control/INCOMPLETE-Lab-2-Process-Control-Report.docx
@@ -705,6 +705,9 @@
         <w:p>
           <w:pPr>
             <w:pStyle w:val="Contents1"/>
+            <w:tabs>
+              <w:tab w:val="right" w:pos="9638" w:leader="dot"/>
+            </w:tabs>
             <w:rPr/>
           </w:pPr>
           <w:r>
@@ -727,7 +730,7 @@
               <w:rPr>
                 <w:rStyle w:val="IndexLink"/>
               </w:rPr>
-              <w:t>1 Purpose</w:t>
+              <w:t>Purpose</w:t>
               <w:tab/>
               <w:t>3</w:t>
             </w:r>
@@ -736,6 +739,9 @@
         <w:p>
           <w:pPr>
             <w:pStyle w:val="Contents1"/>
+            <w:tabs>
+              <w:tab w:val="right" w:pos="9638" w:leader="dot"/>
+            </w:tabs>
             <w:rPr/>
           </w:pPr>
           <w:hyperlink w:anchor="__RefHeading___Toc1744_1221548062">
@@ -743,7 +749,7 @@
               <w:rPr>
                 <w:rStyle w:val="IndexLink"/>
               </w:rPr>
-              <w:t>2 Problem Discussion</w:t>
+              <w:t>Problem Discussion</w:t>
               <w:tab/>
               <w:t>3</w:t>
             </w:r>
@@ -752,6 +758,9 @@
         <w:p>
           <w:pPr>
             <w:pStyle w:val="Contents1"/>
+            <w:tabs>
+              <w:tab w:val="right" w:pos="9638" w:leader="dot"/>
+            </w:tabs>
             <w:rPr/>
           </w:pPr>
           <w:hyperlink w:anchor="__RefHeading___Toc1768_1221548062">
@@ -759,147 +768,104 @@
               <w:rPr>
                 <w:rStyle w:val="IndexLink"/>
               </w:rPr>
-              <w:t>3 Execution [Windows]</w:t>
+              <w:t>Execution [Windows]</w:t>
               <w:tab/>
               <w:t>5</w:t>
+            </w:r>
+          </w:hyperlink>
+        </w:p>
+        <w:p>
+          <w:pPr>
+            <w:pStyle w:val="Contents2"/>
+            <w:tabs>
+              <w:tab w:val="clear" w:pos="9355"/>
+              <w:tab w:val="right" w:pos="9638" w:leader="dot"/>
+            </w:tabs>
+            <w:rPr/>
+          </w:pPr>
+          <w:hyperlink w:anchor="__RefHeading___Toc1770_1221548062">
+            <w:r>
+              <w:rPr>
+                <w:rStyle w:val="IndexLink"/>
+              </w:rPr>
+              <w:t>Results and Analysis [Windows]</w:t>
+              <w:tab/>
+              <w:t>9</w:t>
             </w:r>
           </w:hyperlink>
         </w:p>
         <w:p>
           <w:pPr>
             <w:pStyle w:val="Contents1"/>
+            <w:tabs>
+              <w:tab w:val="right" w:pos="9638" w:leader="dot"/>
+            </w:tabs>
             <w:rPr/>
           </w:pPr>
-          <w:hyperlink w:anchor="__RefHeading___Toc1770_1221548062">
+          <w:hyperlink w:anchor="__RefHeading___Toc604_992951594">
             <w:r>
               <w:rPr>
                 <w:rStyle w:val="IndexLink"/>
               </w:rPr>
-              <w:t>4 Results Analysis [Windows]</w:t>
+              <w:t>Execution [Linux]</w:t>
               <w:tab/>
-              <w:t>9</w:t>
+              <w:t>10</w:t>
+            </w:r>
+          </w:hyperlink>
+        </w:p>
+        <w:p>
+          <w:pPr>
+            <w:pStyle w:val="Contents2"/>
+            <w:tabs>
+              <w:tab w:val="clear" w:pos="9355"/>
+              <w:tab w:val="right" w:pos="9638" w:leader="dot"/>
+            </w:tabs>
+            <w:rPr/>
+          </w:pPr>
+          <w:hyperlink w:anchor="__RefHeading___Toc4675_635054636">
+            <w:r>
+              <w:rPr>
+                <w:rStyle w:val="IndexLink"/>
+              </w:rPr>
+              <w:t>Results and Analysis [Linux]</w:t>
+              <w:tab/>
+              <w:t>15</w:t>
             </w:r>
           </w:hyperlink>
         </w:p>
         <w:p>
           <w:pPr>
             <w:pStyle w:val="Contents1"/>
+            <w:tabs>
+              <w:tab w:val="right" w:pos="9638" w:leader="dot"/>
+            </w:tabs>
             <w:rPr/>
           </w:pPr>
-          <w:hyperlink w:anchor="__RefHeading___Toc1750_1221548062">
+          <w:hyperlink w:anchor="__RefHeading___Toc6830_635054636">
             <w:r>
               <w:rPr>
                 <w:rStyle w:val="IndexLink"/>
               </w:rPr>
-              <w:t xml:space="preserve">实验内容 </w:t>
-            </w:r>
-            <w:r>
-              <w:rPr>
-                <w:rStyle w:val="IndexLink"/>
-              </w:rPr>
-              <w:t>[Linux]</w:t>
+              <w:t>Experience</w:t>
               <w:tab/>
-              <w:t>10</w:t>
+              <w:t>16</w:t>
             </w:r>
           </w:hyperlink>
         </w:p>
         <w:p>
           <w:pPr>
             <w:pStyle w:val="Contents1"/>
+            <w:tabs>
+              <w:tab w:val="right" w:pos="9638" w:leader="dot"/>
+            </w:tabs>
             <w:rPr/>
           </w:pPr>
-          <w:hyperlink w:anchor="__RefHeading___Toc1752_1221548062">
+          <w:hyperlink w:anchor="__RefHeading___Toc606_992951594">
             <w:r>
               <w:rPr>
                 <w:rStyle w:val="IndexLink"/>
               </w:rPr>
-              <w:t>Experiment Content [Linux]</w:t>
-              <w:tab/>
-              <w:t>10</w:t>
-            </w:r>
-          </w:hyperlink>
-        </w:p>
-        <w:p>
-          <w:pPr>
-            <w:pStyle w:val="Contents1"/>
-            <w:rPr/>
-          </w:pPr>
-          <w:hyperlink w:anchor="__RefHeading___Toc1754_1221548062">
-            <w:r>
-              <w:rPr>
-                <w:rStyle w:val="IndexLink"/>
-              </w:rPr>
-              <w:t xml:space="preserve">实验环境 </w:t>
-            </w:r>
-            <w:r>
-              <w:rPr>
-                <w:rStyle w:val="IndexLink"/>
-              </w:rPr>
-              <w:t>[Linux]</w:t>
-              <w:tab/>
-              <w:t>13</w:t>
-            </w:r>
-          </w:hyperlink>
-        </w:p>
-        <w:p>
-          <w:pPr>
-            <w:pStyle w:val="Contents1"/>
-            <w:rPr/>
-          </w:pPr>
-          <w:hyperlink w:anchor="__RefHeading___Toc1756_1221548062">
-            <w:r>
-              <w:rPr>
-                <w:rStyle w:val="IndexLink"/>
-              </w:rPr>
-              <w:t>Experiment Environment [Linux]</w:t>
-              <w:tab/>
-              <w:t>13</w:t>
-            </w:r>
-          </w:hyperlink>
-        </w:p>
-        <w:p>
-          <w:pPr>
-            <w:pStyle w:val="Contents1"/>
-            <w:rPr/>
-          </w:pPr>
-          <w:hyperlink w:anchor="__RefHeading___Toc1758_1221548062">
-            <w:r>
-              <w:rPr>
-                <w:rStyle w:val="IndexLink"/>
-              </w:rPr>
-              <w:t>5 Execution [Windows]</w:t>
-              <w:tab/>
-              <w:t>17</w:t>
-            </w:r>
-          </w:hyperlink>
-        </w:p>
-        <w:p>
-          <w:pPr>
-            <w:pStyle w:val="Contents1"/>
-            <w:rPr/>
-          </w:pPr>
-          <w:hyperlink w:anchor="__RefHeading___Toc1760_1221548062">
-            <w:r>
-              <w:rPr>
-                <w:rStyle w:val="IndexLink"/>
-              </w:rPr>
-              <w:t>6 Environment [Windows]</w:t>
-              <w:tab/>
-              <w:t>17</w:t>
-            </w:r>
-          </w:hyperlink>
-        </w:p>
-        <w:p>
-          <w:pPr>
-            <w:pStyle w:val="Contents1"/>
-            <w:rPr/>
-          </w:pPr>
-          <w:hyperlink w:anchor="__RefHeading___Toc1762_1221548062">
-            <w:r>
-              <w:rPr>
-                <w:rStyle w:val="IndexLink"/>
-              </w:rPr>
-              <w:t>7 Execution [Windows]</w:t>
+              <w:t>Reference:</w:t>
               <w:tab/>
               <w:t>17</w:t>
             </w:r>
@@ -1844,7 +1810,7 @@
               <w:top w:val="single" w:sz="4" w:space="0" w:color="000000"/>
               <w:left w:val="single" w:sz="4" w:space="0" w:color="000000"/>
             </w:tcBorders>
-            <w:shd w:fill="FF6D6D" w:val="clear"/>
+            <w:shd w:fill="F7D1D5" w:val="clear"/>
           </w:tcPr>
           <w:p>
             <w:pPr>
@@ -1874,7 +1840,7 @@
               <w:top w:val="single" w:sz="4" w:space="0" w:color="000000"/>
               <w:right w:val="single" w:sz="4" w:space="0" w:color="000000"/>
             </w:tcBorders>
-            <w:shd w:fill="FF6D6D" w:val="clear"/>
+            <w:shd w:fill="F7D1D5" w:val="clear"/>
           </w:tcPr>
           <w:p>
             <w:pPr>
@@ -1906,7 +1872,7 @@
               <w:left w:val="single" w:sz="4" w:space="0" w:color="000000"/>
               <w:bottom w:val="single" w:sz="4" w:space="0" w:color="000000"/>
             </w:tcBorders>
-            <w:shd w:fill="FF6D6D" w:val="clear"/>
+            <w:shd w:fill="F7D1D5" w:val="clear"/>
           </w:tcPr>
           <w:p>
             <w:pPr>
@@ -1936,7 +1902,7 @@
               <w:bottom w:val="single" w:sz="4" w:space="0" w:color="000000"/>
               <w:right w:val="single" w:sz="4" w:space="0" w:color="000000"/>
             </w:tcBorders>
-            <w:shd w:fill="FF6D6D" w:val="clear"/>
+            <w:shd w:fill="F7D1D5" w:val="clear"/>
           </w:tcPr>
           <w:p>
             <w:pPr>
@@ -1969,7 +1935,7 @@
               <w:left w:val="single" w:sz="4" w:space="0" w:color="000000"/>
               <w:bottom w:val="single" w:sz="4" w:space="0" w:color="000000"/>
             </w:tcBorders>
-            <w:shd w:fill="FF6D6D" w:val="clear"/>
+            <w:shd w:fill="F7D1D5" w:val="clear"/>
           </w:tcPr>
           <w:p>
             <w:pPr>
@@ -1999,7 +1965,7 @@
               <w:bottom w:val="single" w:sz="4" w:space="0" w:color="000000"/>
               <w:right w:val="single" w:sz="4" w:space="0" w:color="000000"/>
             </w:tcBorders>
-            <w:shd w:fill="FF6D6D" w:val="clear"/>
+            <w:shd w:fill="F7D1D5" w:val="clear"/>
           </w:tcPr>
           <w:p>
             <w:pPr>
@@ -2032,7 +1998,7 @@
               <w:left w:val="single" w:sz="4" w:space="0" w:color="000000"/>
               <w:bottom w:val="single" w:sz="4" w:space="0" w:color="000000"/>
             </w:tcBorders>
-            <w:shd w:fill="FF6D6D" w:val="clear"/>
+            <w:shd w:fill="F7D1D5" w:val="clear"/>
           </w:tcPr>
           <w:p>
             <w:pPr>
@@ -2062,7 +2028,7 @@
               <w:bottom w:val="single" w:sz="4" w:space="0" w:color="000000"/>
               <w:right w:val="single" w:sz="4" w:space="0" w:color="000000"/>
             </w:tcBorders>
-            <w:shd w:fill="FF6D6D" w:val="clear"/>
+            <w:shd w:fill="F7D1D5" w:val="clear"/>
           </w:tcPr>
           <w:p>
             <w:pPr>
@@ -2286,7 +2252,7 @@
               <w:bottom w:val="single" w:sz="4" w:space="0" w:color="000000"/>
               <w:right w:val="single" w:sz="4" w:space="0" w:color="000000"/>
             </w:tcBorders>
-            <w:shd w:fill="FF6D6D" w:val="clear"/>
+            <w:shd w:fill="F7D1D5" w:val="clear"/>
           </w:tcPr>
           <w:p>
             <w:pPr>
@@ -2379,7 +2345,7 @@
               <w:bottom w:val="single" w:sz="4" w:space="0" w:color="000000"/>
               <w:right w:val="single" w:sz="4" w:space="0" w:color="000000"/>
             </w:tcBorders>
-            <w:shd w:fill="FF6D6D" w:val="clear"/>
+            <w:shd w:fill="F7D1D5" w:val="clear"/>
           </w:tcPr>
           <w:p>
             <w:pPr>
@@ -2570,7 +2536,7 @@
               <w:left w:val="single" w:sz="4" w:space="0" w:color="000000"/>
               <w:bottom w:val="single" w:sz="4" w:space="0" w:color="000000"/>
             </w:tcBorders>
-            <w:shd w:fill="FF6D6D" w:val="clear"/>
+            <w:shd w:fill="F7D1D5" w:val="clear"/>
           </w:tcPr>
           <w:p>
             <w:pPr>
@@ -2601,7 +2567,7 @@
               <w:bottom w:val="single" w:sz="4" w:space="0" w:color="000000"/>
               <w:right w:val="single" w:sz="4" w:space="0" w:color="000000"/>
             </w:tcBorders>
-            <w:shd w:fill="FF6D6D" w:val="clear"/>
+            <w:shd w:fill="F7D1D5" w:val="clear"/>
           </w:tcPr>
           <w:p>
             <w:pPr>
@@ -2835,7 +2801,7 @@
               <w:bottom w:val="single" w:sz="4" w:space="0" w:color="000000"/>
               <w:right w:val="single" w:sz="4" w:space="0" w:color="000000"/>
             </w:tcBorders>
-            <w:shd w:fill="FF6D6D" w:val="clear"/>
+            <w:shd w:fill="F7D1D5" w:val="clear"/>
           </w:tcPr>
           <w:p>
             <w:pPr>
@@ -2919,7 +2885,7 @@
               <w:bottom w:val="single" w:sz="4" w:space="0" w:color="000000"/>
               <w:right w:val="single" w:sz="4" w:space="0" w:color="000000"/>
             </w:tcBorders>
-            <w:shd w:fill="FF6D6D" w:val="clear"/>
+            <w:shd w:fill="F7D1D5" w:val="clear"/>
           </w:tcPr>
           <w:p>
             <w:pPr>
@@ -4523,7 +4489,25 @@
           <w:bCs/>
           <w:lang w:val="en-US"/>
         </w:rPr>
-        <w:t>Use WaitForSingleObject() To Synchronize Tetween the "ParentProcess" Command and the Newly Created Process</w:t>
+        <w:t xml:space="preserve">Use WaitForSingleObject() To Synchronize </w:t>
+      </w:r>
+      <w:r>
+        <w:rPr>
+          <w:rFonts w:eastAsia="Liberation Sans" w:ascii="Liberation Sans" w:hAnsi="Liberation Sans"/>
+          <w:b/>
+          <w:bCs/>
+          <w:lang w:val="en-US"/>
+        </w:rPr>
+        <w:t>Be</w:t>
+      </w:r>
+      <w:r>
+        <w:rPr>
+          <w:rFonts w:eastAsia="Liberation Sans" w:ascii="Liberation Sans" w:hAnsi="Liberation Sans"/>
+          <w:b/>
+          <w:bCs/>
+          <w:lang w:val="en-US"/>
+        </w:rPr>
+        <w:t>tween the "Parent-process" Command and the Newly Created Process</w:t>
       </w:r>
     </w:p>
     <w:p>
@@ -4556,7 +4540,7 @@
           <w:b w:val="false"/>
           <w:bCs w:val="false"/>
         </w:rPr>
-        <w:t>WaitForSingleObject function waits until the specified object is in the signalled state or the time-out interval elapses. It accepts a handle to the object and the time-out interval in milliseconds. If a nonzero value is specified, the function waits until the object is signaled or the interval elapses. If dwMilliseconds is zero, the function does not enter a wait state if the object is not signaled; it always returns immediately. If dwMilliseconds is INFINITE, the function will return only when the object is signaled.</w:t>
+        <w:t>WaitForSingleObject function waits until the specified object is in the signalled state or the time-out interval elapses. It accepts a handle to the object and the time-out interval in milliseconds. If a non-zero value is specified, the function waits until the object is signalled or the interval elapses. If dwMilliseconds is zero, the function does not enter a wait state if the object is not signalled; it always returns immediately. If dwMilliseconds is INFINITE, the function will return only when the object is signalled.</w:t>
       </w:r>
     </w:p>
     <w:p>
@@ -4715,7 +4699,7 @@
               <w:bottom w:val="single" w:sz="4" w:space="0" w:color="000000"/>
               <w:right w:val="single" w:sz="4" w:space="0" w:color="000000"/>
             </w:tcBorders>
-            <w:shd w:fill="FF6D6D" w:val="clear"/>
+            <w:shd w:fill="F7D1D5" w:val="clear"/>
           </w:tcPr>
           <w:p>
             <w:pPr>
@@ -4814,7 +4798,7 @@
               <w:bottom w:val="single" w:sz="4" w:space="0" w:color="000000"/>
               <w:right w:val="single" w:sz="4" w:space="0" w:color="000000"/>
             </w:tcBorders>
-            <w:shd w:fill="FF6D6D" w:val="clear"/>
+            <w:shd w:fill="F7D1D5" w:val="clear"/>
           </w:tcPr>
           <w:p>
             <w:pPr>
@@ -5179,7 +5163,7 @@
               <w:bottom w:val="single" w:sz="4" w:space="0" w:color="000000"/>
               <w:right w:val="single" w:sz="4" w:space="0" w:color="000000"/>
             </w:tcBorders>
-            <w:shd w:fill="FF6D6D" w:val="clear"/>
+            <w:shd w:fill="F7D1D5" w:val="clear"/>
           </w:tcPr>
           <w:p>
             <w:pPr>
@@ -5372,7 +5356,7 @@
               <w:bottom w:val="single" w:sz="4" w:space="0" w:color="000000"/>
               <w:right w:val="single" w:sz="4" w:space="0" w:color="000000"/>
             </w:tcBorders>
-            <w:shd w:fill="FF6D6D" w:val="clear"/>
+            <w:shd w:fill="F7D1D5" w:val="clear"/>
           </w:tcPr>
           <w:p>
             <w:pPr>
@@ -5434,7 +5418,7 @@
           <w:rFonts w:eastAsia="Liberation Sans" w:ascii="Liberation Mono" w:hAnsi="Liberation Mono"/>
           <w:b w:val="false"/>
           <w:bCs w:val="false"/>
-          <w:shd w:fill="FF6D6D" w:val="clear"/>
+          <w:shd w:fill="F7D1D5" w:val="clear"/>
           <w:lang w:val="en-US"/>
         </w:rPr>
         <w:t xml:space="preserve">void _tmain(int argc, TCHAR *argv[]) </w:t>
@@ -5509,7 +5493,7 @@
               <w:bottom w:val="single" w:sz="4" w:space="0" w:color="000000"/>
               <w:right w:val="single" w:sz="4" w:space="0" w:color="000000"/>
             </w:tcBorders>
-            <w:shd w:fill="999999" w:val="clear"/>
+            <w:shd w:fill="DDDDDD" w:val="clear"/>
           </w:tcPr>
           <w:p>
             <w:pPr>
@@ -5645,14 +5629,22 @@
     </w:p>
     <w:p>
       <w:pPr>
-        <w:pStyle w:val="Heading1"/>
+        <w:pStyle w:val="Heading2"/>
         <w:rPr/>
       </w:pPr>
       <w:bookmarkStart w:id="5" w:name="__RefHeading___Toc1770_1221548062"/>
       <w:bookmarkEnd w:id="5"/>
       <w:r>
         <w:rPr/>
-        <w:t>Results Analysis [Windows]</w:t>
+        <w:t xml:space="preserve">Results </w:t>
+      </w:r>
+      <w:r>
+        <w:rPr/>
+        <w:t xml:space="preserve">and </w:t>
+      </w:r>
+      <w:r>
+        <w:rPr/>
+        <w:t>Analysis [Windows]</w:t>
       </w:r>
     </w:p>
     <w:p>
@@ -5681,7 +5673,7 @@
           <w:rFonts w:ascii="Liberation Sans" w:hAnsi="Liberation Sans"/>
         </w:rPr>
         <w:drawing>
-          <wp:anchor behindDoc="0" distT="0" distB="0" distL="0" distR="0" simplePos="0" locked="0" layoutInCell="0" allowOverlap="1" relativeHeight="3">
+          <wp:anchor behindDoc="0" distT="0" distB="0" distL="0" distR="0" simplePos="0" locked="0" layoutInCell="0" allowOverlap="1" relativeHeight="5">
             <wp:simplePos x="0" y="0"/>
             <wp:positionH relativeFrom="column">
               <wp:align>center</wp:align>
@@ -5790,43 +5782,11 @@
         <w:pStyle w:val="Heading1"/>
         <w:rPr/>
       </w:pPr>
+      <w:bookmarkStart w:id="6" w:name="__RefHeading___Toc604_992951594"/>
+      <w:bookmarkEnd w:id="6"/>
       <w:r>
         <w:rPr/>
         <w:t>Execution [Linux]</w:t>
-      </w:r>
-    </w:p>
-    <w:p>
-      <w:pPr>
-        <w:pStyle w:val="TableContents"/>
-        <w:widowControl w:val="false"/>
-        <w:bidi w:val="0"/>
-        <w:jc w:val="left"/>
-        <w:rPr>
-          <w:rFonts w:ascii="Liberation Sans" w:hAnsi="Liberation Sans" w:eastAsia="Liberation Sans"/>
-          <w:b w:val="false"/>
-          <w:b w:val="false"/>
-          <w:i w:val="false"/>
-          <w:i w:val="false"/>
-          <w:caps w:val="false"/>
-          <w:smallCaps w:val="false"/>
-          <w:color w:val="000000"/>
-          <w:spacing w:val="0"/>
-          <w:sz w:val="24"/>
-          <w:szCs w:val="24"/>
-        </w:rPr>
-      </w:pPr>
-      <w:r>
-        <w:rPr>
-          <w:rFonts w:eastAsia="Liberation Sans" w:ascii="Liberation Sans" w:hAnsi="Liberation Sans"/>
-          <w:b w:val="false"/>
-          <w:i w:val="false"/>
-          <w:caps w:val="false"/>
-          <w:smallCaps w:val="false"/>
-          <w:color w:val="000000"/>
-          <w:spacing w:val="0"/>
-          <w:sz w:val="24"/>
-          <w:szCs w:val="24"/>
-        </w:rPr>
       </w:r>
     </w:p>
     <w:p>
@@ -7118,7 +7078,7 @@
           <w:sz w:val="24"/>
           <w:szCs w:val="24"/>
         </w:rPr>
-        <w:t xml:space="preserve"> structure contains timezone information. </w:t>
+        <w:t xml:space="preserve"> structure contains time zone information. </w:t>
       </w:r>
     </w:p>
     <w:p>
@@ -7177,8 +7137,8 @@
           <w:bCs/>
         </w:rPr>
       </w:pPr>
-      <w:bookmarkStart w:id="6" w:name="__RefHeading___Toc6078_635054636"/>
-      <w:bookmarkEnd w:id="6"/>
+      <w:bookmarkStart w:id="7" w:name="__RefHeading___Toc6078_635054636"/>
+      <w:bookmarkEnd w:id="7"/>
       <w:r>
         <w:rPr>
           <w:b/>
@@ -7223,7 +7183,11 @@
         </w:rPr>
       </w:pPr>
       <w:r>
-        <w:rPr/>
+        <w:rPr>
+          <w:rFonts w:eastAsia="Liberation Sans" w:ascii="Liberation Sans" w:hAnsi="Liberation Sans"/>
+          <w:b w:val="false"/>
+          <w:bCs w:val="false"/>
+        </w:rPr>
       </w:r>
     </w:p>
     <w:p>
@@ -7240,7 +7204,11 @@
         </w:rPr>
       </w:pPr>
       <w:r>
-        <w:rPr/>
+        <w:rPr>
+          <w:rFonts w:eastAsia="Liberation Sans" w:ascii="Liberation Sans" w:hAnsi="Liberation Sans"/>
+          <w:b w:val="false"/>
+          <w:bCs w:val="false"/>
+        </w:rPr>
       </w:r>
     </w:p>
     <w:tbl>
@@ -7308,7 +7276,29 @@
         </w:rPr>
       </w:pPr>
       <w:r>
+        <w:rPr>
+          <w:rFonts w:eastAsia="Liberation Sans" w:ascii="Liberation Sans" w:hAnsi="Liberation Sans"/>
+          <w:b w:val="false"/>
+          <w:bCs w:val="false"/>
+        </w:rPr>
+      </w:r>
+    </w:p>
+    <w:p>
+      <w:pPr>
+        <w:pStyle w:val="TableContents"/>
+        <w:widowControl w:val="false"/>
+        <w:bidi w:val="0"/>
+        <w:jc w:val="left"/>
+        <w:rPr>
+          <w:rFonts w:ascii="Liberation Sans" w:hAnsi="Liberation Sans" w:eastAsia="Liberation Sans"/>
+          <w:b w:val="false"/>
+          <w:b w:val="false"/>
+          <w:bCs w:val="false"/>
+        </w:rPr>
+      </w:pPr>
+      <w:r>
         <w:rPr/>
+        <w:t xml:space="preserve">In the file we write the following code: </w:t>
       </w:r>
     </w:p>
     <w:p>
@@ -8186,103 +8176,7 @@
         </w:rPr>
       </w:pPr>
       <w:r>
-        <w:rPr>
-          <w:rFonts w:eastAsia="Liberation Sans" w:ascii="Liberation Sans" w:hAnsi="Liberation Sans"/>
-          <w:b w:val="false"/>
-          <w:bCs w:val="false"/>
-        </w:rPr>
-      </w:r>
-    </w:p>
-    <w:p>
-      <w:pPr>
-        <w:pStyle w:val="TableContents"/>
-        <w:widowControl w:val="false"/>
-        <w:bidi w:val="0"/>
-        <w:jc w:val="left"/>
         <w:rPr/>
-      </w:pPr>
-      <w:r>
-        <w:rPr/>
-        <w:drawing>
-          <wp:inline distT="0" distB="0" distL="0" distR="0">
-            <wp:extent cx="3784600" cy="5426075"/>
-            <wp:effectExtent l="0" t="0" r="0" b="0"/>
-            <wp:docPr id="3" name="Image13" descr=""/>
-            <wp:cNvGraphicFramePr>
-              <a:graphicFrameLocks xmlns:a="http://schemas.openxmlformats.org/drawingml/2006/main" noChangeAspect="1"/>
-            </wp:cNvGraphicFramePr>
-            <a:graphic xmlns:a="http://schemas.openxmlformats.org/drawingml/2006/main">
-              <a:graphicData uri="http://schemas.openxmlformats.org/drawingml/2006/picture">
-                <pic:pic xmlns:pic="http://schemas.openxmlformats.org/drawingml/2006/picture">
-                  <pic:nvPicPr>
-                    <pic:cNvPr id="3" name="Image13" descr=""/>
-                    <pic:cNvPicPr>
-                      <a:picLocks noChangeAspect="1" noChangeArrowheads="1"/>
-                    </pic:cNvPicPr>
-                  </pic:nvPicPr>
-                  <pic:blipFill>
-                    <a:blip r:embed="rId7"/>
-                    <a:stretch>
-                      <a:fillRect/>
-                    </a:stretch>
-                  </pic:blipFill>
-                  <pic:spPr bwMode="auto">
-                    <a:xfrm>
-                      <a:off x="0" y="0"/>
-                      <a:ext cx="3784600" cy="5426075"/>
-                    </a:xfrm>
-                    <a:prstGeom prst="rect">
-                      <a:avLst/>
-                    </a:prstGeom>
-                  </pic:spPr>
-                </pic:pic>
-              </a:graphicData>
-            </a:graphic>
-          </wp:inline>
-        </w:drawing>
-      </w:r>
-    </w:p>
-    <w:p>
-      <w:pPr>
-        <w:pStyle w:val="TableContents"/>
-        <w:widowControl w:val="false"/>
-        <w:bidi w:val="0"/>
-        <w:jc w:val="left"/>
-        <w:rPr>
-          <w:rFonts w:ascii="Liberation Sans" w:hAnsi="Liberation Sans" w:eastAsia="Liberation Sans"/>
-          <w:b w:val="false"/>
-          <w:b w:val="false"/>
-          <w:bCs w:val="false"/>
-        </w:rPr>
-      </w:pPr>
-      <w:r>
-        <w:rPr>
-          <w:rFonts w:eastAsia="Liberation Sans" w:ascii="Liberation Sans" w:hAnsi="Liberation Sans"/>
-          <w:b w:val="false"/>
-          <w:bCs w:val="false"/>
-        </w:rPr>
-      </w:r>
-    </w:p>
-    <w:p>
-      <w:pPr>
-        <w:pStyle w:val="TableContents"/>
-        <w:widowControl w:val="false"/>
-        <w:bidi w:val="0"/>
-        <w:jc w:val="left"/>
-        <w:rPr>
-          <w:rFonts w:ascii="Liberation Sans" w:hAnsi="Liberation Sans" w:eastAsia="Liberation Sans"/>
-          <w:b w:val="false"/>
-          <w:b w:val="false"/>
-          <w:bCs w:val="false"/>
-        </w:rPr>
-      </w:pPr>
-      <w:r>
-        <w:rPr>
-          <w:rFonts w:eastAsia="Liberation Sans" w:ascii="Liberation Sans" w:hAnsi="Liberation Sans"/>
-          <w:b w:val="false"/>
-          <w:bCs w:val="false"/>
-        </w:rPr>
-        <w:t xml:space="preserve">In the file we write the following code: </w:t>
       </w:r>
     </w:p>
     <w:p>
@@ -8811,8 +8705,8 @@
           <w:bCs/>
         </w:rPr>
       </w:pPr>
-      <w:bookmarkStart w:id="7" w:name="__RefHeading___Toc6085_635054636"/>
-      <w:bookmarkEnd w:id="7"/>
+      <w:bookmarkStart w:id="8" w:name="__RefHeading___Toc6085_635054636"/>
+      <w:bookmarkEnd w:id="8"/>
       <w:r>
         <w:rPr>
           <w:b/>
@@ -8947,8 +8841,8 @@
           <w:bCs/>
         </w:rPr>
       </w:pPr>
-      <w:bookmarkStart w:id="8" w:name="__RefHeading___Toc7011_635054636"/>
-      <w:bookmarkEnd w:id="8"/>
+      <w:bookmarkStart w:id="9" w:name="__RefHeading___Toc7011_635054636"/>
+      <w:bookmarkEnd w:id="9"/>
       <w:r>
         <w:rPr>
           <w:b/>
@@ -9126,7 +9020,7 @@
               <wp:inline distT="0" distB="0" distL="0" distR="0">
                 <wp:extent cx="5672455" cy="4357370"/>
                 <wp:effectExtent l="0" t="0" r="0" b="0"/>
-                <wp:docPr id="4" name="Shape1"/>
+                <wp:docPr id="3" name="Shape1"/>
                 <a:graphic xmlns:a="http://schemas.openxmlformats.org/drawingml/2006/main">
                   <a:graphicData uri="http://schemas.microsoft.com/office/word/2010/wordprocessingShape">
                     <wps:wsp>
@@ -9163,12 +9057,14 @@
                               <w:rPr/>
                             </w:pPr>
                             <w:r>
-                              <w:rPr/>
+                              <w:rPr>
+                                <w:color w:val="000000"/>
+                              </w:rPr>
                               <w:drawing>
                                 <wp:inline distT="0" distB="0" distL="0" distR="0">
                                   <wp:extent cx="5323205" cy="4105910"/>
                                   <wp:effectExtent l="0" t="0" r="0" b="0"/>
-                                  <wp:docPr id="6" name="Image14" descr=""/>
+                                  <wp:docPr id="5" name="Image14" descr=""/>
                                   <wp:cNvGraphicFramePr>
                                     <a:graphicFrameLocks xmlns:a="http://schemas.openxmlformats.org/drawingml/2006/main" noChangeAspect="1"/>
                                   </wp:cNvGraphicFramePr>
@@ -9176,13 +9072,13 @@
                                     <a:graphicData uri="http://schemas.openxmlformats.org/drawingml/2006/picture">
                                       <pic:pic xmlns:pic="http://schemas.openxmlformats.org/drawingml/2006/picture">
                                         <pic:nvPicPr>
-                                          <pic:cNvPr id="6" name="Image14" descr=""/>
+                                          <pic:cNvPr id="5" name="Image14" descr=""/>
                                           <pic:cNvPicPr>
                                             <a:picLocks noChangeAspect="1" noChangeArrowheads="1"/>
                                           </pic:cNvPicPr>
                                         </pic:nvPicPr>
                                         <pic:blipFill>
-                                          <a:blip r:embed="rId8"/>
+                                          <a:blip r:embed="rId7"/>
                                           <a:stretch>
                                             <a:fillRect/>
                                           </a:stretch>
@@ -9272,12 +9168,14 @@
                         <w:rPr/>
                       </w:pPr>
                       <w:r>
-                        <w:rPr/>
+                        <w:rPr>
+                          <w:color w:val="000000"/>
+                        </w:rPr>
                         <w:drawing>
                           <wp:inline distT="0" distB="0" distL="0" distR="0">
                             <wp:extent cx="5323205" cy="4105910"/>
                             <wp:effectExtent l="0" t="0" r="0" b="0"/>
-                            <wp:docPr id="7" name="Image14" descr=""/>
+                            <wp:docPr id="6" name="Image14" descr=""/>
                             <wp:cNvGraphicFramePr>
                               <a:graphicFrameLocks xmlns:a="http://schemas.openxmlformats.org/drawingml/2006/main" noChangeAspect="1"/>
                             </wp:cNvGraphicFramePr>
@@ -9285,13 +9183,13 @@
                               <a:graphicData uri="http://schemas.openxmlformats.org/drawingml/2006/picture">
                                 <pic:pic xmlns:pic="http://schemas.openxmlformats.org/drawingml/2006/picture">
                                   <pic:nvPicPr>
-                                    <pic:cNvPr id="7" name="Image14" descr=""/>
+                                    <pic:cNvPr id="6" name="Image14" descr=""/>
                                     <pic:cNvPicPr>
                                       <a:picLocks noChangeAspect="1" noChangeArrowheads="1"/>
                                     </pic:cNvPicPr>
                                   </pic:nvPicPr>
                                   <pic:blipFill>
-                                    <a:blip r:embed="rId9"/>
+                                    <a:blip r:embed="rId8"/>
                                     <a:stretch>
                                       <a:fillRect/>
                                     </a:stretch>
@@ -9382,6 +9280,12 @@
     <w:p>
       <w:pPr>
         <w:pStyle w:val="Heading2"/>
+        <w:widowControl/>
+        <w:numPr>
+          <w:ilvl w:val="0"/>
+          <w:numId w:val="0"/>
+        </w:numPr>
+        <w:suppressAutoHyphens w:val="true"/>
         <w:bidi w:val="0"/>
         <w:jc w:val="left"/>
         <w:rPr>
@@ -9393,8 +9297,29 @@
           <w:szCs w:val="36"/>
         </w:rPr>
       </w:pPr>
-      <w:bookmarkStart w:id="9" w:name="__RefHeading___Toc4675_635054636"/>
-      <w:bookmarkEnd w:id="9"/>
+      <w:r>
+        <w:rPr/>
+      </w:r>
+      <w:r>
+        <w:br w:type="page"/>
+      </w:r>
+    </w:p>
+    <w:p>
+      <w:pPr>
+        <w:pStyle w:val="Heading2"/>
+        <w:bidi w:val="0"/>
+        <w:jc w:val="left"/>
+        <w:rPr>
+          <w:rFonts w:eastAsia="Liberation Sans" w:cs="Arial Unicode MS"/>
+          <w:b/>
+          <w:b/>
+          <w:bCs/>
+          <w:sz w:val="36"/>
+          <w:szCs w:val="36"/>
+        </w:rPr>
+      </w:pPr>
+      <w:bookmarkStart w:id="10" w:name="__RefHeading___Toc4675_635054636"/>
+      <w:bookmarkEnd w:id="10"/>
       <w:r>
         <w:rPr>
           <w:rFonts w:eastAsia="Liberation Sans" w:cs="Arial Unicode MS"/>
@@ -9405,33 +9330,15 @@
         </w:rPr>
         <w:t xml:space="preserve">Results and Analysis </w:t>
       </w:r>
-    </w:p>
-    <w:p>
-      <w:pPr>
-        <w:pStyle w:val="Heading3"/>
-        <w:bidi w:val="0"/>
-        <w:jc w:val="left"/>
-        <w:rPr/>
-      </w:pPr>
-      <w:bookmarkStart w:id="10" w:name="__RefHeading___Toc24862_635054636"/>
-      <w:bookmarkEnd w:id="10"/>
-      <w:r>
-        <w:rPr/>
-        <w:t>Windows</w:t>
-      </w:r>
-    </w:p>
-    <w:p>
-      <w:pPr>
-        <w:pStyle w:val="Heading3"/>
-        <w:bidi w:val="0"/>
-        <w:jc w:val="left"/>
-        <w:rPr/>
-      </w:pPr>
-      <w:bookmarkStart w:id="11" w:name="__RefHeading___Toc24864_635054636"/>
-      <w:bookmarkEnd w:id="11"/>
-      <w:r>
-        <w:rPr/>
-        <w:t>Linux</w:t>
+      <w:r>
+        <w:rPr>
+          <w:rFonts w:eastAsia="Liberation Sans" w:cs="Arial Unicode MS"/>
+          <w:b/>
+          <w:bCs/>
+          <w:sz w:val="36"/>
+          <w:szCs w:val="36"/>
+        </w:rPr>
+        <w:t>[Linux]</w:t>
       </w:r>
     </w:p>
     <w:p>
@@ -9494,7 +9401,7 @@
           <w:rFonts w:eastAsia="Liberation Sans" w:ascii="Liberation Sans" w:hAnsi="Liberation Sans"/>
         </w:rPr>
         <w:drawing>
-          <wp:anchor behindDoc="0" distT="0" distB="0" distL="0" distR="0" simplePos="0" locked="0" layoutInCell="0" allowOverlap="1" relativeHeight="8">
+          <wp:anchor behindDoc="0" distT="0" distB="0" distL="0" distR="0" simplePos="0" locked="0" layoutInCell="0" allowOverlap="1" relativeHeight="6">
             <wp:simplePos x="0" y="0"/>
             <wp:positionH relativeFrom="column">
               <wp:align>center</wp:align>
@@ -9505,7 +9412,7 @@
             <wp:extent cx="4205605" cy="3308985"/>
             <wp:effectExtent l="0" t="0" r="0" b="0"/>
             <wp:wrapTopAndBottom/>
-            <wp:docPr id="8" name="Image15" descr=""/>
+            <wp:docPr id="7" name="Image15" descr=""/>
             <wp:cNvGraphicFramePr>
               <a:graphicFrameLocks xmlns:a="http://schemas.openxmlformats.org/drawingml/2006/main" noChangeAspect="1"/>
             </wp:cNvGraphicFramePr>
@@ -9513,13 +9420,13 @@
               <a:graphicData uri="http://schemas.openxmlformats.org/drawingml/2006/picture">
                 <pic:pic xmlns:pic="http://schemas.openxmlformats.org/drawingml/2006/picture">
                   <pic:nvPicPr>
-                    <pic:cNvPr id="8" name="Image15" descr=""/>
+                    <pic:cNvPr id="7" name="Image15" descr=""/>
                     <pic:cNvPicPr>
                       <a:picLocks noChangeAspect="1" noChangeArrowheads="1"/>
                     </pic:cNvPicPr>
                   </pic:nvPicPr>
                   <pic:blipFill>
-                    <a:blip r:embed="rId10"/>
+                    <a:blip r:embed="rId9"/>
                     <a:stretch>
                       <a:fillRect/>
                     </a:stretch>
@@ -9566,13 +9473,16 @@
         </w:numPr>
         <w:suppressAutoHyphens w:val="true"/>
         <w:bidi w:val="0"/>
+        <w:ind w:left="0" w:hanging="0"/>
         <w:jc w:val="left"/>
         <w:rPr>
           <w:rFonts w:eastAsia="Liberation Sans"/>
         </w:rPr>
       </w:pPr>
       <w:r>
-        <w:rPr/>
+        <w:rPr>
+          <w:rFonts w:eastAsia="Liberation Sans"/>
+        </w:rPr>
       </w:r>
       <w:r>
         <w:br w:type="page"/>
@@ -9585,8 +9495,8 @@
           <w:rFonts w:eastAsia="Liberation Sans"/>
         </w:rPr>
       </w:pPr>
-      <w:bookmarkStart w:id="12" w:name="__RefHeading___Toc6830_635054636"/>
-      <w:bookmarkEnd w:id="12"/>
+      <w:bookmarkStart w:id="11" w:name="__RefHeading___Toc6830_635054636"/>
+      <w:bookmarkEnd w:id="11"/>
       <w:r>
         <w:rPr/>
         <w:t xml:space="preserve">Experience </w:t>
@@ -9691,7 +9601,12 @@
         </w:rPr>
       </w:pPr>
       <w:r>
-        <w:rPr/>
+        <w:rPr>
+          <w:rFonts w:eastAsia="Liberation Sans" w:ascii="Liberation Sans" w:hAnsi="Liberation Sans"/>
+          <w:color w:val="000000"/>
+          <w:sz w:val="24"/>
+          <w:szCs w:val="24"/>
+        </w:rPr>
       </w:r>
     </w:p>
     <w:p>
@@ -9761,6 +9676,8 @@
         <w:pStyle w:val="Heading1"/>
         <w:rPr/>
       </w:pPr>
+      <w:bookmarkStart w:id="12" w:name="__RefHeading___Toc606_992951594"/>
+      <w:bookmarkEnd w:id="12"/>
       <w:r>
         <w:rPr/>
         <w:t xml:space="preserve">Reference: </w:t>
@@ -9797,7 +9714,7 @@
         <w:jc w:val="left"/>
         <w:rPr/>
       </w:pPr>
-      <w:hyperlink r:id="rId11">
+      <w:hyperlink r:id="rId10">
         <w:r>
           <w:rPr>
             <w:rStyle w:val="InternetLink"/>
@@ -9932,7 +9849,7 @@
         <w:jc w:val="left"/>
         <w:rPr/>
       </w:pPr>
-      <w:hyperlink r:id="rId12">
+      <w:hyperlink r:id="rId11">
         <w:r>
           <w:rPr>
             <w:rStyle w:val="InternetLink"/>
@@ -9957,7 +9874,7 @@
         <w:jc w:val="left"/>
         <w:rPr/>
       </w:pPr>
-      <w:hyperlink r:id="rId13">
+      <w:hyperlink r:id="rId12">
         <w:r>
           <w:rPr>
             <w:rStyle w:val="InternetLink"/>
@@ -10012,6 +9929,181 @@
       <w:r>
         <w:rPr/>
         <w:t xml:space="preserve">  </w:t>
+      </w:r>
+    </w:p>
+    <w:p>
+      <w:pPr>
+        <w:pStyle w:val="Normal"/>
+        <w:numPr>
+          <w:ilvl w:val="0"/>
+          <w:numId w:val="9"/>
+        </w:numPr>
+        <w:bidi w:val="0"/>
+        <w:spacing w:lineRule="atLeast" w:line="400"/>
+        <w:jc w:val="left"/>
+        <w:rPr/>
+      </w:pPr>
+      <w:hyperlink r:id="rId13">
+        <w:r>
+          <w:rPr>
+            <w:rStyle w:val="InternetLink"/>
+          </w:rPr>
+          <w:t>Creating Processes - Win32 apps | Microsoft Learn</w:t>
+        </w:r>
+      </w:hyperlink>
+      <w:r>
+        <w:rPr/>
+        <w:t xml:space="preserve"> </w:t>
+      </w:r>
+    </w:p>
+    <w:p>
+      <w:pPr>
+        <w:pStyle w:val="Normal"/>
+        <w:numPr>
+          <w:ilvl w:val="0"/>
+          <w:numId w:val="9"/>
+        </w:numPr>
+        <w:bidi w:val="0"/>
+        <w:spacing w:lineRule="atLeast" w:line="400"/>
+        <w:jc w:val="left"/>
+        <w:rPr/>
+      </w:pPr>
+      <w:hyperlink r:id="rId14">
+        <w:r>
+          <w:rPr>
+            <w:rStyle w:val="InternetLink"/>
+          </w:rPr>
+          <w:t>WaitForSingleObject function (synchapi.h) - Win32 apps | Microsoft Learn</w:t>
+        </w:r>
+      </w:hyperlink>
+      <w:r>
+        <w:rPr/>
+        <w:t xml:space="preserve"> </w:t>
+      </w:r>
+    </w:p>
+    <w:p>
+      <w:pPr>
+        <w:pStyle w:val="Normal"/>
+        <w:numPr>
+          <w:ilvl w:val="0"/>
+          <w:numId w:val="9"/>
+        </w:numPr>
+        <w:bidi w:val="0"/>
+        <w:spacing w:lineRule="atLeast" w:line="400"/>
+        <w:jc w:val="left"/>
+        <w:rPr/>
+      </w:pPr>
+      <w:hyperlink r:id="rId15">
+        <w:r>
+          <w:rPr>
+            <w:rStyle w:val="InternetLink"/>
+          </w:rPr>
+          <w:t>Sleep function (synchapi.h) - Win32 apps | Microsoft Learn</w:t>
+        </w:r>
+      </w:hyperlink>
+      <w:r>
+        <w:rPr/>
+        <w:t xml:space="preserve"> </w:t>
+      </w:r>
+    </w:p>
+    <w:p>
+      <w:pPr>
+        <w:pStyle w:val="Normal"/>
+        <w:numPr>
+          <w:ilvl w:val="0"/>
+          <w:numId w:val="9"/>
+        </w:numPr>
+        <w:bidi w:val="0"/>
+        <w:spacing w:lineRule="atLeast" w:line="400"/>
+        <w:jc w:val="left"/>
+        <w:rPr/>
+      </w:pPr>
+      <w:hyperlink r:id="rId16">
+        <w:r>
+          <w:rPr>
+            <w:rStyle w:val="InternetLink"/>
+          </w:rPr>
+          <w:t>GetSystemTime function (sysinfoapi.h) - Win32 apps | Microsoft Learn</w:t>
+        </w:r>
+      </w:hyperlink>
+      <w:r>
+        <w:rPr/>
+        <w:t xml:space="preserve"> </w:t>
+      </w:r>
+    </w:p>
+    <w:p>
+      <w:pPr>
+        <w:pStyle w:val="Normal"/>
+        <w:numPr>
+          <w:ilvl w:val="0"/>
+          <w:numId w:val="9"/>
+        </w:numPr>
+        <w:bidi w:val="0"/>
+        <w:spacing w:lineRule="atLeast" w:line="400"/>
+        <w:jc w:val="left"/>
+        <w:rPr/>
+      </w:pPr>
+      <w:hyperlink r:id="rId17">
+        <w:r>
+          <w:rPr>
+            <w:rStyle w:val="InternetLink"/>
+          </w:rPr>
+          <w:t>ZeroMemory macro (Windows) | Microsoft Learn</w:t>
+        </w:r>
+      </w:hyperlink>
+      <w:r>
+        <w:rPr/>
+        <w:t xml:space="preserve"> </w:t>
+      </w:r>
+    </w:p>
+    <w:p>
+      <w:pPr>
+        <w:pStyle w:val="Normal"/>
+        <w:numPr>
+          <w:ilvl w:val="0"/>
+          <w:numId w:val="9"/>
+        </w:numPr>
+        <w:bidi w:val="0"/>
+        <w:spacing w:lineRule="atLeast" w:line="400"/>
+        <w:jc w:val="left"/>
+        <w:rPr/>
+      </w:pPr>
+      <w:hyperlink r:id="rId18">
+        <w:r>
+          <w:rPr>
+            <w:rStyle w:val="InternetLink"/>
+          </w:rPr>
+          <w:t>STARTUPINFOA (processthreadsapi.h) - Win32 apps | Microsoft Learn</w:t>
+        </w:r>
+      </w:hyperlink>
+      <w:r>
+        <w:rPr/>
+        <w:t xml:space="preserve"> </w:t>
+      </w:r>
+    </w:p>
+    <w:p>
+      <w:pPr>
+        <w:pStyle w:val="Normal"/>
+        <w:numPr>
+          <w:ilvl w:val="0"/>
+          <w:numId w:val="9"/>
+        </w:numPr>
+        <w:bidi w:val="0"/>
+        <w:spacing w:lineRule="atLeast" w:line="400"/>
+        <w:jc w:val="left"/>
+        <w:rPr/>
+      </w:pPr>
+      <w:hyperlink r:id="rId19">
+        <w:r>
+          <w:rPr>
+            <w:rStyle w:val="InternetLink"/>
+          </w:rPr>
+          <w:t>PROCESS_INFORMATION (processthreadsapi.h) - Win32 apps | Microsoft Learn</w:t>
+        </w:r>
+      </w:hyperlink>
+      <w:r>
+        <w:rPr/>
+        <w:t xml:space="preserve"> </w:t>
       </w:r>
     </w:p>
     <w:sectPr>
@@ -10042,9 +10134,7 @@
         </w:tabs>
         <w:ind w:left="0" w:hanging="0"/>
       </w:pPr>
-      <w:rPr>
-        <w:rFonts w:ascii="Liberation Sans" w:hAnsi="Liberation Sans"/>
-      </w:rPr>
+      <w:rPr/>
     </w:lvl>
     <w:lvl w:ilvl="1">
       <w:start w:val="1"/>
@@ -11839,5 +11929,24 @@
     <w:pPr/>
     <w:rPr/>
   </w:style>
+  <w:style w:type="paragraph" w:styleId="FrameContents">
+    <w:name w:val="Frame Contents"/>
+    <w:basedOn w:val="Normal"/>
+    <w:qFormat/>
+    <w:pPr/>
+    <w:rPr/>
+  </w:style>
+  <w:style w:type="paragraph" w:styleId="Contents3">
+    <w:name w:val="TOC 3"/>
+    <w:basedOn w:val="Index"/>
+    <w:pPr>
+      <w:tabs>
+        <w:tab w:val="clear" w:pos="709"/>
+        <w:tab w:val="right" w:pos="9071" w:leader="dot"/>
+      </w:tabs>
+      <w:ind w:left="567" w:hanging="0"/>
+    </w:pPr>
+    <w:rPr/>
+  </w:style>
 </w:styles>
 </file>
</xml_diff>